<commit_message>
--New New Modèle Visio
</commit_message>
<xml_diff>
--- a/Cahier_des_charges_V0.docx
+++ b/Cahier_des_charges_V0.docx
@@ -846,7 +846,7 @@
           <w:r>
             <w:fldChar w:fldCharType="separate"/>
           </w:r>
-          <w:hyperlink w:anchor="_Toc26023546" w:history="1">
+          <w:hyperlink w:anchor="_Toc26023867" w:history="1">
             <w:r>
               <w:rPr>
                 <w:rStyle w:val="Lienhypertexte"/>
@@ -890,7 +890,7 @@
                 <w:noProof/>
                 <w:webHidden/>
               </w:rPr>
-              <w:instrText xml:space="preserve"> PAGEREF _Toc26023546 \h </w:instrText>
+              <w:instrText xml:space="preserve"> PAGEREF _Toc26023867 \h </w:instrText>
             </w:r>
             <w:r>
               <w:rPr>
@@ -932,7 +932,7 @@
               <w:lang w:eastAsia="fr-FR"/>
             </w:rPr>
           </w:pPr>
-          <w:hyperlink w:anchor="_Toc26023547" w:history="1">
+          <w:hyperlink w:anchor="_Toc26023868" w:history="1">
             <w:r>
               <w:rPr>
                 <w:rStyle w:val="Lienhypertexte"/>
@@ -959,7 +959,7 @@
                 <w:noProof/>
                 <w:webHidden/>
               </w:rPr>
-              <w:instrText xml:space="preserve"> PAGEREF _Toc26023547 \h </w:instrText>
+              <w:instrText xml:space="preserve"> PAGEREF _Toc26023868 \h </w:instrText>
             </w:r>
             <w:r>
               <w:rPr>
@@ -1004,7 +1004,7 @@
               <w:lang w:eastAsia="fr-FR"/>
             </w:rPr>
           </w:pPr>
-          <w:hyperlink w:anchor="_Toc26023548" w:history="1">
+          <w:hyperlink w:anchor="_Toc26023869" w:history="1">
             <w:r>
               <w:rPr>
                 <w:rStyle w:val="Lienhypertexte"/>
@@ -1048,7 +1048,7 @@
                 <w:noProof/>
                 <w:webHidden/>
               </w:rPr>
-              <w:instrText xml:space="preserve"> PAGEREF _Toc26023548 \h </w:instrText>
+              <w:instrText xml:space="preserve"> PAGEREF _Toc26023869 \h </w:instrText>
             </w:r>
             <w:r>
               <w:rPr>
@@ -1069,6 +1069,95 @@
                 <w:webHidden/>
               </w:rPr>
               <w:t>3</w:t>
+            </w:r>
+            <w:r>
+              <w:rPr>
+                <w:noProof/>
+                <w:webHidden/>
+              </w:rPr>
+              <w:fldChar w:fldCharType="end"/>
+            </w:r>
+          </w:hyperlink>
+        </w:p>
+        <w:p>
+          <w:pPr>
+            <w:pStyle w:val="TM2"/>
+            <w:tabs>
+              <w:tab w:val="left" w:pos="660"/>
+            </w:tabs>
+            <w:rPr>
+              <w:b w:val="0"/>
+              <w:noProof/>
+              <w:color w:val="auto"/>
+              <w:sz w:val="22"/>
+              <w:lang w:eastAsia="fr-FR"/>
+            </w:rPr>
+          </w:pPr>
+          <w:hyperlink w:anchor="_Toc26023870" w:history="1">
+            <w:r>
+              <w:rPr>
+                <w:rStyle w:val="Lienhypertexte"/>
+                <w:noProof/>
+              </w:rPr>
+              <w:t>1.3.</w:t>
+            </w:r>
+            <w:r>
+              <w:rPr>
+                <w:b w:val="0"/>
+                <w:noProof/>
+                <w:color w:val="auto"/>
+                <w:sz w:val="22"/>
+                <w:lang w:eastAsia="fr-FR"/>
+              </w:rPr>
+              <w:tab/>
+            </w:r>
+            <w:r>
+              <w:rPr>
+                <w:rStyle w:val="Lienhypertexte"/>
+                <w:noProof/>
+              </w:rPr>
+              <w:t>Roadmap</w:t>
+            </w:r>
+            <w:r>
+              <w:rPr>
+                <w:noProof/>
+                <w:webHidden/>
+              </w:rPr>
+              <w:tab/>
+            </w:r>
+            <w:r>
+              <w:rPr>
+                <w:noProof/>
+                <w:webHidden/>
+              </w:rPr>
+              <w:fldChar w:fldCharType="begin"/>
+            </w:r>
+            <w:r>
+              <w:rPr>
+                <w:noProof/>
+                <w:webHidden/>
+              </w:rPr>
+              <w:instrText xml:space="preserve"> PAGEREF _Toc26023870 \h </w:instrText>
+            </w:r>
+            <w:r>
+              <w:rPr>
+                <w:noProof/>
+                <w:webHidden/>
+              </w:rPr>
+            </w:r>
+            <w:r>
+              <w:rPr>
+                <w:noProof/>
+                <w:webHidden/>
+              </w:rPr>
+              <w:fldChar w:fldCharType="separate"/>
+            </w:r>
+            <w:r>
+              <w:rPr>
+                <w:noProof/>
+                <w:webHidden/>
+              </w:rPr>
+              <w:t>4</w:t>
             </w:r>
             <w:r>
               <w:rPr>
@@ -1093,7 +1182,7 @@
               <w:lang w:eastAsia="fr-FR"/>
             </w:rPr>
           </w:pPr>
-          <w:hyperlink w:anchor="_Toc26023549" w:history="1">
+          <w:hyperlink w:anchor="_Toc26023871" w:history="1">
             <w:r>
               <w:rPr>
                 <w:rStyle w:val="Lienhypertexte"/>
@@ -1137,7 +1226,7 @@
                 <w:noProof/>
                 <w:webHidden/>
               </w:rPr>
-              <w:instrText xml:space="preserve"> PAGEREF _Toc26023549 \h </w:instrText>
+              <w:instrText xml:space="preserve"> PAGEREF _Toc26023871 \h </w:instrText>
             </w:r>
             <w:r>
               <w:rPr>
@@ -1157,7 +1246,7 @@
                 <w:noProof/>
                 <w:webHidden/>
               </w:rPr>
-              <w:t>4</w:t>
+              <w:t>5</w:t>
             </w:r>
             <w:r>
               <w:rPr>
@@ -1179,7 +1268,7 @@
               <w:lang w:eastAsia="fr-FR"/>
             </w:rPr>
           </w:pPr>
-          <w:hyperlink w:anchor="_Toc26023550" w:history="1">
+          <w:hyperlink w:anchor="_Toc26023872" w:history="1">
             <w:r>
               <w:rPr>
                 <w:rStyle w:val="Lienhypertexte"/>
@@ -1206,7 +1295,7 @@
                 <w:noProof/>
                 <w:webHidden/>
               </w:rPr>
-              <w:instrText xml:space="preserve"> PAGEREF _Toc26023550 \h </w:instrText>
+              <w:instrText xml:space="preserve"> PAGEREF _Toc26023872 \h </w:instrText>
             </w:r>
             <w:r>
               <w:rPr>
@@ -1226,7 +1315,7 @@
                 <w:noProof/>
                 <w:webHidden/>
               </w:rPr>
-              <w:t>4</w:t>
+              <w:t>5</w:t>
             </w:r>
             <w:r>
               <w:rPr>
@@ -1251,7 +1340,7 @@
               <w:lang w:eastAsia="fr-FR"/>
             </w:rPr>
           </w:pPr>
-          <w:hyperlink w:anchor="_Toc26023551" w:history="1">
+          <w:hyperlink w:anchor="_Toc26023873" w:history="1">
             <w:r>
               <w:rPr>
                 <w:rStyle w:val="Lienhypertexte"/>
@@ -1278,7 +1367,7 @@
                 <w:noProof/>
                 <w:webHidden/>
               </w:rPr>
-              <w:instrText xml:space="preserve"> PAGEREF _Toc26023551 \h </w:instrText>
+              <w:instrText xml:space="preserve"> PAGEREF _Toc26023873 \h </w:instrText>
             </w:r>
             <w:r>
               <w:rPr>
@@ -1298,7 +1387,7 @@
                 <w:noProof/>
                 <w:webHidden/>
               </w:rPr>
-              <w:t>4</w:t>
+              <w:t>5</w:t>
             </w:r>
             <w:r>
               <w:rPr>
@@ -1323,7 +1412,7 @@
               <w:lang w:eastAsia="fr-FR"/>
             </w:rPr>
           </w:pPr>
-          <w:hyperlink w:anchor="_Toc26023552" w:history="1">
+          <w:hyperlink w:anchor="_Toc26023874" w:history="1">
             <w:r>
               <w:rPr>
                 <w:rStyle w:val="Lienhypertexte"/>
@@ -1350,7 +1439,7 @@
                 <w:noProof/>
                 <w:webHidden/>
               </w:rPr>
-              <w:instrText xml:space="preserve"> PAGEREF _Toc26023552 \h </w:instrText>
+              <w:instrText xml:space="preserve"> PAGEREF _Toc26023874 \h </w:instrText>
             </w:r>
             <w:r>
               <w:rPr>
@@ -1370,7 +1459,7 @@
                 <w:noProof/>
                 <w:webHidden/>
               </w:rPr>
-              <w:t>4</w:t>
+              <w:t>5</w:t>
             </w:r>
             <w:r>
               <w:rPr>
@@ -1395,7 +1484,7 @@
               <w:lang w:eastAsia="fr-FR"/>
             </w:rPr>
           </w:pPr>
-          <w:hyperlink w:anchor="_Toc26023553" w:history="1">
+          <w:hyperlink w:anchor="_Toc26023875" w:history="1">
             <w:r>
               <w:rPr>
                 <w:rStyle w:val="Lienhypertexte"/>
@@ -1439,7 +1528,7 @@
                 <w:noProof/>
                 <w:webHidden/>
               </w:rPr>
-              <w:instrText xml:space="preserve"> PAGEREF _Toc26023553 \h </w:instrText>
+              <w:instrText xml:space="preserve"> PAGEREF _Toc26023875 \h </w:instrText>
             </w:r>
             <w:r>
               <w:rPr>
@@ -1459,7 +1548,7 @@
                 <w:noProof/>
                 <w:webHidden/>
               </w:rPr>
-              <w:t>5</w:t>
+              <w:t>6</w:t>
             </w:r>
             <w:r>
               <w:rPr>
@@ -1472,9 +1561,10 @@
         </w:p>
         <w:p>
           <w:pPr>
-            <w:pStyle w:val="TM2"/>
+            <w:pStyle w:val="TM3"/>
             <w:tabs>
-              <w:tab w:val="left" w:pos="660"/>
+              <w:tab w:val="left" w:pos="1540"/>
+              <w:tab w:val="right" w:leader="dot" w:pos="9592"/>
             </w:tabs>
             <w:rPr>
               <w:b w:val="0"/>
@@ -1484,13 +1574,13 @@
               <w:lang w:eastAsia="fr-FR"/>
             </w:rPr>
           </w:pPr>
-          <w:hyperlink w:anchor="_Toc26023554" w:history="1">
+          <w:hyperlink w:anchor="_Toc26023876" w:history="1">
             <w:r>
               <w:rPr>
                 <w:rStyle w:val="Lienhypertexte"/>
                 <w:noProof/>
               </w:rPr>
-              <w:t>2.3</w:t>
+              <w:t>2.2.1.</w:t>
             </w:r>
             <w:r>
               <w:rPr>
@@ -1528,7 +1618,7 @@
                 <w:noProof/>
                 <w:webHidden/>
               </w:rPr>
-              <w:instrText xml:space="preserve"> PAGEREF _Toc26023554 \h </w:instrText>
+              <w:instrText xml:space="preserve"> PAGEREF _Toc26023876 \h </w:instrText>
             </w:r>
             <w:r>
               <w:rPr>
@@ -1548,7 +1638,7 @@
                 <w:noProof/>
                 <w:webHidden/>
               </w:rPr>
-              <w:t>5</w:t>
+              <w:t>6</w:t>
             </w:r>
             <w:r>
               <w:rPr>
@@ -1561,9 +1651,10 @@
         </w:p>
         <w:p>
           <w:pPr>
-            <w:pStyle w:val="TM2"/>
+            <w:pStyle w:val="TM3"/>
             <w:tabs>
-              <w:tab w:val="left" w:pos="660"/>
+              <w:tab w:val="left" w:pos="1540"/>
+              <w:tab w:val="right" w:leader="dot" w:pos="9592"/>
             </w:tabs>
             <w:rPr>
               <w:b w:val="0"/>
@@ -1573,13 +1664,13 @@
               <w:lang w:eastAsia="fr-FR"/>
             </w:rPr>
           </w:pPr>
-          <w:hyperlink w:anchor="_Toc26023555" w:history="1">
+          <w:hyperlink w:anchor="_Toc26023877" w:history="1">
             <w:r>
               <w:rPr>
                 <w:rStyle w:val="Lienhypertexte"/>
                 <w:noProof/>
               </w:rPr>
-              <w:t>2.4</w:t>
+              <w:t>2.2.2.</w:t>
             </w:r>
             <w:r>
               <w:rPr>
@@ -1617,7 +1708,7 @@
                 <w:noProof/>
                 <w:webHidden/>
               </w:rPr>
-              <w:instrText xml:space="preserve"> PAGEREF _Toc26023555 \h </w:instrText>
+              <w:instrText xml:space="preserve"> PAGEREF _Toc26023877 \h </w:instrText>
             </w:r>
             <w:r>
               <w:rPr>
@@ -1637,7 +1728,7 @@
                 <w:noProof/>
                 <w:webHidden/>
               </w:rPr>
-              <w:t>6</w:t>
+              <w:t>7</w:t>
             </w:r>
             <w:r>
               <w:rPr>
@@ -1662,7 +1753,7 @@
               <w:lang w:eastAsia="fr-FR"/>
             </w:rPr>
           </w:pPr>
-          <w:hyperlink w:anchor="_Toc26023556" w:history="1">
+          <w:hyperlink w:anchor="_Toc26023878" w:history="1">
             <w:r>
               <w:rPr>
                 <w:rStyle w:val="Lienhypertexte"/>
@@ -1706,7 +1797,7 @@
                 <w:noProof/>
                 <w:webHidden/>
               </w:rPr>
-              <w:instrText xml:space="preserve"> PAGEREF _Toc26023556 \h </w:instrText>
+              <w:instrText xml:space="preserve"> PAGEREF _Toc26023878 \h </w:instrText>
             </w:r>
             <w:r>
               <w:rPr>
@@ -1726,7 +1817,7 @@
                 <w:noProof/>
                 <w:webHidden/>
               </w:rPr>
-              <w:t>7</w:t>
+              <w:t>8</w:t>
             </w:r>
             <w:r>
               <w:rPr>
@@ -1751,7 +1842,7 @@
               <w:lang w:eastAsia="fr-FR"/>
             </w:rPr>
           </w:pPr>
-          <w:hyperlink w:anchor="_Toc26023557" w:history="1">
+          <w:hyperlink w:anchor="_Toc26023879" w:history="1">
             <w:r>
               <w:rPr>
                 <w:rStyle w:val="Lienhypertexte"/>
@@ -1795,7 +1886,7 @@
                 <w:noProof/>
                 <w:webHidden/>
               </w:rPr>
-              <w:instrText xml:space="preserve"> PAGEREF _Toc26023557 \h </w:instrText>
+              <w:instrText xml:space="preserve"> PAGEREF _Toc26023879 \h </w:instrText>
             </w:r>
             <w:r>
               <w:rPr>
@@ -1815,7 +1906,7 @@
                 <w:noProof/>
                 <w:webHidden/>
               </w:rPr>
-              <w:t>8</w:t>
+              <w:t>9</w:t>
             </w:r>
             <w:r>
               <w:rPr>
@@ -1859,7 +1950,7 @@
           <w:numId w:val="3"/>
         </w:numPr>
       </w:pPr>
-      <w:bookmarkStart w:id="0" w:name="_Toc26023546"/>
+      <w:bookmarkStart w:id="0" w:name="_Toc26023867"/>
       <w:r>
         <w:lastRenderedPageBreak/>
         <w:t>Présentation</w:t>
@@ -1871,7 +1962,7 @@
         <w:pStyle w:val="Titre2"/>
         <w:framePr w:wrap="around"/>
       </w:pPr>
-      <w:bookmarkStart w:id="1" w:name="_Toc26023547"/>
+      <w:bookmarkStart w:id="1" w:name="_Toc26023868"/>
       <w:r>
         <w:t>1.1 Besoins</w:t>
       </w:r>
@@ -2161,7 +2252,7 @@
           <w:numId w:val="3"/>
         </w:numPr>
       </w:pPr>
-      <w:bookmarkStart w:id="2" w:name="_Toc26023548"/>
+      <w:bookmarkStart w:id="2" w:name="_Toc26023869"/>
       <w:r>
         <w:lastRenderedPageBreak/>
         <w:t>Contrainte</w:t>
@@ -2676,10 +2767,12 @@
           <w:numId w:val="3"/>
         </w:numPr>
       </w:pPr>
+      <w:bookmarkStart w:id="3" w:name="_Toc26023870"/>
       <w:r>
         <w:lastRenderedPageBreak/>
         <w:t>Roadmap</w:t>
       </w:r>
+      <w:bookmarkEnd w:id="3"/>
     </w:p>
     <w:p/>
     <w:p/>
@@ -2690,7 +2783,6 @@
           <w:b w:val="0"/>
         </w:rPr>
       </w:pPr>
-      <w:bookmarkStart w:id="3" w:name="_GoBack"/>
       <w:r>
         <w:rPr>
           <w:b w:val="0"/>
@@ -2710,7 +2802,6 @@
         <w:t>de notre projet</w:t>
       </w:r>
     </w:p>
-    <w:bookmarkEnd w:id="3"/>
     <w:p>
       <w:r>
         <w:rPr>
@@ -2769,7 +2860,7 @@
           <w:numId w:val="3"/>
         </w:numPr>
       </w:pPr>
-      <w:bookmarkStart w:id="4" w:name="_Toc26023549"/>
+      <w:bookmarkStart w:id="4" w:name="_Toc26023871"/>
       <w:r>
         <w:lastRenderedPageBreak/>
         <w:t>Solutions</w:t>
@@ -2781,7 +2872,7 @@
         <w:pStyle w:val="Titre2"/>
         <w:framePr w:wrap="around"/>
       </w:pPr>
-      <w:bookmarkStart w:id="5" w:name="_Toc26023550"/>
+      <w:bookmarkStart w:id="5" w:name="_Toc26023872"/>
       <w:r>
         <w:t>2.1. Matériel</w:t>
       </w:r>
@@ -2808,7 +2899,7 @@
       <w:pPr>
         <w:pStyle w:val="Titre3"/>
       </w:pPr>
-      <w:bookmarkStart w:id="6" w:name="_Toc26023551"/>
+      <w:bookmarkStart w:id="6" w:name="_Toc26023873"/>
       <w:r>
         <w:t>2.1.1. Centrale</w:t>
       </w:r>
@@ -2900,11 +2991,21 @@
                             <w:r>
                               <w:t xml:space="preserve">Figure </w:t>
                             </w:r>
-                            <w:fldSimple w:instr=" SEQ Figure \* ARABIC ">
-                              <w:r>
-                                <w:t>1</w:t>
-                              </w:r>
-                            </w:fldSimple>
+                            <w:r>
+                              <w:fldChar w:fldCharType="begin"/>
+                            </w:r>
+                            <w:r>
+                              <w:instrText xml:space="preserve"> SEQ Figure \* ARABIC </w:instrText>
+                            </w:r>
+                            <w:r>
+                              <w:fldChar w:fldCharType="separate"/>
+                            </w:r>
+                            <w:r>
+                              <w:t>1</w:t>
+                            </w:r>
+                            <w:r>
+                              <w:fldChar w:fldCharType="end"/>
+                            </w:r>
                             <w:r>
                               <w:t xml:space="preserve"> : RaspBerry 3 model B+</w:t>
                             </w:r>
@@ -2937,11 +3038,21 @@
                       <w:r>
                         <w:t xml:space="preserve">Figure </w:t>
                       </w:r>
-                      <w:fldSimple w:instr=" SEQ Figure \* ARABIC ">
-                        <w:r>
-                          <w:t>1</w:t>
-                        </w:r>
-                      </w:fldSimple>
+                      <w:r>
+                        <w:fldChar w:fldCharType="begin"/>
+                      </w:r>
+                      <w:r>
+                        <w:instrText xml:space="preserve"> SEQ Figure \* ARABIC </w:instrText>
+                      </w:r>
+                      <w:r>
+                        <w:fldChar w:fldCharType="separate"/>
+                      </w:r>
+                      <w:r>
+                        <w:t>1</w:t>
+                      </w:r>
+                      <w:r>
+                        <w:fldChar w:fldCharType="end"/>
+                      </w:r>
                       <w:r>
                         <w:t xml:space="preserve"> : RaspBerry 3 model B+</w:t>
                       </w:r>
@@ -3091,7 +3202,7 @@
       <w:pPr>
         <w:pStyle w:val="Titre3"/>
       </w:pPr>
-      <w:bookmarkStart w:id="7" w:name="_Toc26023552"/>
+      <w:bookmarkStart w:id="7" w:name="_Toc26023874"/>
       <w:r>
         <w:t>2.1.2. Actionneur</w:t>
       </w:r>
@@ -3198,11 +3309,21 @@
                             <w:r>
                               <w:t xml:space="preserve">Figure </w:t>
                             </w:r>
-                            <w:fldSimple w:instr=" SEQ Figure \* ARABIC ">
-                              <w:r>
-                                <w:t>2</w:t>
-                              </w:r>
-                            </w:fldSimple>
+                            <w:r>
+                              <w:fldChar w:fldCharType="begin"/>
+                            </w:r>
+                            <w:r>
+                              <w:instrText xml:space="preserve"> SEQ Figure \* ARABIC </w:instrText>
+                            </w:r>
+                            <w:r>
+                              <w:fldChar w:fldCharType="separate"/>
+                            </w:r>
+                            <w:r>
+                              <w:t>2</w:t>
+                            </w:r>
+                            <w:r>
+                              <w:fldChar w:fldCharType="end"/>
+                            </w:r>
                             <w:r>
                               <w:t xml:space="preserve"> : Weemos D1 mini</w:t>
                             </w:r>
@@ -3235,11 +3356,21 @@
                       <w:r>
                         <w:t xml:space="preserve">Figure </w:t>
                       </w:r>
-                      <w:fldSimple w:instr=" SEQ Figure \* ARABIC ">
-                        <w:r>
-                          <w:t>2</w:t>
-                        </w:r>
-                      </w:fldSimple>
+                      <w:r>
+                        <w:fldChar w:fldCharType="begin"/>
+                      </w:r>
+                      <w:r>
+                        <w:instrText xml:space="preserve"> SEQ Figure \* ARABIC </w:instrText>
+                      </w:r>
+                      <w:r>
+                        <w:fldChar w:fldCharType="separate"/>
+                      </w:r>
+                      <w:r>
+                        <w:t>2</w:t>
+                      </w:r>
+                      <w:r>
+                        <w:fldChar w:fldCharType="end"/>
+                      </w:r>
                       <w:r>
                         <w:t xml:space="preserve"> : Weemos D1 mini</w:t>
                       </w:r>
@@ -3381,11 +3512,35 @@
           <w:numId w:val="3"/>
         </w:numPr>
       </w:pPr>
-      <w:bookmarkStart w:id="8" w:name="_Toc26023553"/>
+      <w:bookmarkStart w:id="8" w:name="_Toc26023875"/>
       <w:r>
         <w:t>Logiciel</w:t>
       </w:r>
       <w:bookmarkEnd w:id="8"/>
+    </w:p>
+    <w:p>
+      <w:pPr>
+        <w:pStyle w:val="Titre3"/>
+        <w:numPr>
+          <w:ilvl w:val="2"/>
+          <w:numId w:val="3"/>
+        </w:numPr>
+      </w:pPr>
+      <w:r>
+        <w:t xml:space="preserve">Serveur </w:t>
+      </w:r>
+      <w:r>
+        <w:t>central</w:t>
+      </w:r>
+    </w:p>
+    <w:p>
+      <w:pPr>
+        <w:jc w:val="both"/>
+        <w:rPr>
+          <w:b w:val="0"/>
+          <w:bCs/>
+        </w:rPr>
+      </w:pPr>
     </w:p>
     <w:p>
       <w:pPr>
@@ -3701,11 +3856,13 @@
           <w:numId w:val="3"/>
         </w:numPr>
       </w:pPr>
-      <w:bookmarkStart w:id="9" w:name="_Toc26023554"/>
+      <w:bookmarkStart w:id="9" w:name="_Toc26023876"/>
       <w:r>
         <w:t>Base De Données</w:t>
       </w:r>
+      <w:bookmarkStart w:id="10" w:name="_GoBack"/>
       <w:bookmarkEnd w:id="9"/>
+      <w:bookmarkEnd w:id="10"/>
     </w:p>
     <w:p/>
     <w:p>
@@ -3871,7 +4028,6 @@
       <w:pPr>
         <w:pStyle w:val="Titre3"/>
       </w:pPr>
-      <w:bookmarkStart w:id="10" w:name="_Toc26023555"/>
     </w:p>
     <w:p>
       <w:pPr>
@@ -3881,11 +4037,11 @@
           <w:numId w:val="3"/>
         </w:numPr>
       </w:pPr>
-      <w:r>
-        <w:lastRenderedPageBreak/>
+      <w:bookmarkStart w:id="11" w:name="_Toc26023877"/>
+      <w:r>
         <w:t>IHM d’affichage des données</w:t>
       </w:r>
-      <w:bookmarkEnd w:id="10"/>
+      <w:bookmarkEnd w:id="11"/>
     </w:p>
     <w:p/>
     <w:p>
@@ -4022,12 +4178,12 @@
           <w:numId w:val="3"/>
         </w:numPr>
       </w:pPr>
-      <w:bookmarkStart w:id="11" w:name="_Toc26023556"/>
+      <w:bookmarkStart w:id="12" w:name="_Toc26023878"/>
       <w:r>
         <w:lastRenderedPageBreak/>
         <w:t>Glossaire</w:t>
       </w:r>
-      <w:bookmarkEnd w:id="11"/>
+      <w:bookmarkEnd w:id="12"/>
     </w:p>
     <w:p>
       <w:pPr>
@@ -4162,14 +4318,14 @@
           <w:numId w:val="3"/>
         </w:numPr>
       </w:pPr>
-      <w:bookmarkStart w:id="12" w:name="_Toc26023557"/>
+      <w:bookmarkStart w:id="13" w:name="_Toc26023879"/>
       <w:proofErr w:type="spellStart"/>
       <w:proofErr w:type="gramStart"/>
       <w:r>
         <w:lastRenderedPageBreak/>
         <w:t>cbdcgh</w:t>
       </w:r>
-      <w:bookmarkEnd w:id="12"/>
+      <w:bookmarkEnd w:id="13"/>
       <w:proofErr w:type="spellEnd"/>
       <w:proofErr w:type="gramEnd"/>
     </w:p>
@@ -6319,7 +6475,7 @@
       </w:pPr>
     </w:pPrDefault>
   </w:docDefaults>
-  <w:latentStyles w:defLockedState="0" w:defUIPriority="99" w:defSemiHidden="0" w:defUnhideWhenUsed="0" w:defQFormat="0" w:count="375">
+  <w:latentStyles w:defLockedState="0" w:defUIPriority="99" w:defSemiHidden="0" w:defUnhideWhenUsed="0" w:defQFormat="0" w:count="376">
     <w:lsdException w:name="Normal" w:uiPriority="0" w:qFormat="1"/>
     <w:lsdException w:name="heading 1" w:uiPriority="9" w:qFormat="1"/>
     <w:lsdException w:name="heading 2" w:uiPriority="9" w:unhideWhenUsed="1" w:qFormat="1"/>
@@ -6423,7 +6579,6 @@
     <w:lsdException w:name="HTML Sample" w:semiHidden="1" w:unhideWhenUsed="1"/>
     <w:lsdException w:name="HTML Typewriter" w:semiHidden="1" w:unhideWhenUsed="1"/>
     <w:lsdException w:name="HTML Variable" w:semiHidden="1" w:unhideWhenUsed="1"/>
-    <w:lsdException w:name="Normal Table" w:semiHidden="1" w:unhideWhenUsed="1"/>
     <w:lsdException w:name="annotation subject" w:semiHidden="1" w:unhideWhenUsed="1"/>
     <w:lsdException w:name="No List" w:semiHidden="1" w:unhideWhenUsed="1"/>
     <w:lsdException w:name="Outline List 1" w:semiHidden="1" w:unhideWhenUsed="1"/>
@@ -6470,10 +6625,8 @@
     <w:lsdException w:name="Table Subtle 2" w:semiHidden="1" w:unhideWhenUsed="1"/>
     <w:lsdException w:name="Table Web 1" w:semiHidden="1" w:unhideWhenUsed="1"/>
     <w:lsdException w:name="Table Web 2" w:semiHidden="1" w:unhideWhenUsed="1"/>
-    <w:lsdException w:name="Table Web 3" w:semiHidden="1" w:unhideWhenUsed="1"/>
     <w:lsdException w:name="Balloon Text" w:semiHidden="1" w:unhideWhenUsed="1"/>
     <w:lsdException w:name="Table Grid" w:uiPriority="0"/>
-    <w:lsdException w:name="Table Theme" w:semiHidden="1" w:unhideWhenUsed="1"/>
     <w:lsdException w:name="Placeholder Text" w:semiHidden="1"/>
     <w:lsdException w:name="Light Shading"/>
     <w:lsdException w:name="Light List"/>
@@ -6494,7 +6647,6 @@
     <w:lsdException w:name="Light Grid Accent 1"/>
     <w:lsdException w:name="Medium Shading 1 Accent 1"/>
     <w:lsdException w:name="Medium Shading 2 Accent 1"/>
-    <w:lsdException w:name="Medium List 1 Accent 1"/>
     <w:lsdException w:name="Revision" w:semiHidden="1"/>
     <w:lsdException w:name="List Paragraph" w:uiPriority="34" w:qFormat="1"/>
     <w:lsdException w:name="Medium List 2 Accent 1"/>
@@ -6574,7 +6726,6 @@
     <w:lsdException w:name="Dark List Accent 6"/>
     <w:lsdException w:name="Colorful Shading Accent 6"/>
     <w:lsdException w:name="Colorful List Accent 6"/>
-    <w:lsdException w:name="Colorful Grid Accent 6"/>
     <w:lsdException w:name="Subtle Emphasis" w:uiPriority="19" w:qFormat="1"/>
     <w:lsdException w:name="Intense Emphasis" w:uiPriority="21" w:qFormat="1"/>
     <w:lsdException w:name="Subtle Reference" w:uiPriority="31" w:qFormat="1"/>
@@ -6690,6 +6841,7 @@
     <w:lsdException w:name="Smart Hyperlink" w:semiHidden="1" w:unhideWhenUsed="1"/>
     <w:lsdException w:name="Hashtag" w:semiHidden="1" w:unhideWhenUsed="1"/>
     <w:lsdException w:name="Unresolved Mention" w:semiHidden="1" w:unhideWhenUsed="1"/>
+    <w:lsdException w:name="Smart Link" w:semiHidden="1" w:unhideWhenUsed="1"/>
   </w:latentStyles>
   <w:style w:type="paragraph" w:default="1" w:styleId="Normal">
     <w:name w:val="Normal"/>
@@ -7334,6 +7486,7 @@
   <w:rsids>
     <w:rsidRoot w:val="00553CFD"/>
     <w:rsid w:val="000816AC"/>
+    <w:rsid w:val="001B3AF5"/>
     <w:rsid w:val="00553CFD"/>
     <w:rsid w:val="0065303D"/>
     <w:rsid w:val="009B40CA"/>
@@ -7373,7 +7526,7 @@
       </w:pPr>
     </w:pPrDefault>
   </w:docDefaults>
-  <w:latentStyles w:defLockedState="0" w:defUIPriority="99" w:defSemiHidden="0" w:defUnhideWhenUsed="0" w:defQFormat="0" w:count="375">
+  <w:latentStyles w:defLockedState="0" w:defUIPriority="99" w:defSemiHidden="0" w:defUnhideWhenUsed="0" w:defQFormat="0" w:count="376">
     <w:lsdException w:name="Normal" w:uiPriority="0" w:qFormat="1"/>
     <w:lsdException w:name="heading 2" w:semiHidden="1" w:unhideWhenUsed="1"/>
     <w:lsdException w:name="heading 3" w:semiHidden="1" w:unhideWhenUsed="1"/>
@@ -7474,7 +7627,6 @@
     <w:lsdException w:name="HTML Sample" w:semiHidden="1" w:unhideWhenUsed="1"/>
     <w:lsdException w:name="HTML Typewriter" w:semiHidden="1" w:unhideWhenUsed="1"/>
     <w:lsdException w:name="HTML Variable" w:semiHidden="1" w:unhideWhenUsed="1"/>
-    <w:lsdException w:name="Normal Table" w:semiHidden="1" w:unhideWhenUsed="1"/>
     <w:lsdException w:name="annotation subject" w:semiHidden="1" w:unhideWhenUsed="1"/>
     <w:lsdException w:name="No List" w:semiHidden="1" w:unhideWhenUsed="1"/>
     <w:lsdException w:name="Outline List 1" w:semiHidden="1" w:unhideWhenUsed="1"/>
@@ -7521,9 +7673,7 @@
     <w:lsdException w:name="Table Subtle 2" w:semiHidden="1" w:unhideWhenUsed="1"/>
     <w:lsdException w:name="Table Web 1" w:semiHidden="1" w:unhideWhenUsed="1"/>
     <w:lsdException w:name="Table Web 2" w:semiHidden="1" w:unhideWhenUsed="1"/>
-    <w:lsdException w:name="Table Web 3" w:semiHidden="1" w:unhideWhenUsed="1"/>
     <w:lsdException w:name="Balloon Text" w:semiHidden="1" w:unhideWhenUsed="1"/>
-    <w:lsdException w:name="Table Theme" w:semiHidden="1" w:unhideWhenUsed="1"/>
     <w:lsdException w:name="Placeholder Text" w:semiHidden="1"/>
     <w:lsdException w:name="Light Shading"/>
     <w:lsdException w:name="Light List"/>
@@ -7544,7 +7694,6 @@
     <w:lsdException w:name="Light Grid Accent 1"/>
     <w:lsdException w:name="Medium Shading 1 Accent 1"/>
     <w:lsdException w:name="Medium Shading 2 Accent 1"/>
-    <w:lsdException w:name="Medium List 1 Accent 1"/>
     <w:lsdException w:name="Revision" w:semiHidden="1"/>
     <w:lsdException w:name="Medium List 2 Accent 1"/>
     <w:lsdException w:name="Medium Grid 1 Accent 1"/>
@@ -7623,7 +7772,6 @@
     <w:lsdException w:name="Dark List Accent 6"/>
     <w:lsdException w:name="Colorful Shading Accent 6"/>
     <w:lsdException w:name="Colorful List Accent 6"/>
-    <w:lsdException w:name="Colorful Grid Accent 6"/>
     <w:lsdException w:name="Subtle Emphasis" w:uiPriority="19" w:qFormat="1"/>
     <w:lsdException w:name="Intense Emphasis" w:uiPriority="21" w:qFormat="1"/>
     <w:lsdException w:name="Subtle Reference" w:uiPriority="31" w:qFormat="1"/>
@@ -7739,6 +7887,7 @@
     <w:lsdException w:name="Smart Hyperlink" w:semiHidden="1" w:unhideWhenUsed="1"/>
     <w:lsdException w:name="Hashtag" w:semiHidden="1" w:unhideWhenUsed="1"/>
     <w:lsdException w:name="Unresolved Mention" w:semiHidden="1" w:unhideWhenUsed="1"/>
+    <w:lsdException w:name="Smart Link" w:semiHidden="1" w:unhideWhenUsed="1"/>
   </w:latentStyles>
   <w:style w:type="paragraph" w:default="1" w:styleId="Normal">
     <w:name w:val="Normal"/>
@@ -8079,7 +8228,7 @@
 </file>
 
 <file path=customXml/itemProps2.xml><?xml version="1.0" encoding="utf-8"?>
-<ds:datastoreItem xmlns:ds="http://schemas.openxmlformats.org/officeDocument/2006/customXml" ds:itemID="{E46CCB77-64D0-4588-8273-A32FC5993D1D}">
+<ds:datastoreItem xmlns:ds="http://schemas.openxmlformats.org/officeDocument/2006/customXml" ds:itemID="{F9E1E321-879A-4653-8CAD-92B4798F1647}">
   <ds:schemaRefs>
     <ds:schemaRef ds:uri="http://schemas.openxmlformats.org/officeDocument/2006/bibliography"/>
   </ds:schemaRefs>

</xml_diff>